<commit_message>
Practical Problems  solutions added.
</commit_message>
<xml_diff>
--- a/13.SolvingPracticalProblems/11. Algorithms-Problem-Solving-Part-II.docx
+++ b/13.SolvingPracticalProblems/11. Algorithms-Problem-Solving-Part-II.docx
@@ -723,14 +723,14 @@
         <w:tblLook w:val="04a0" w:noVBand="1" w:noHBand="0" w:lastColumn="0" w:firstColumn="1" w:lastRow="0" w:firstRow="1"/>
       </w:tblPr>
       <w:tblGrid>
-        <w:gridCol w:w="8287"/>
+        <w:gridCol w:w="8286"/>
         <w:gridCol w:w="1793"/>
       </w:tblGrid>
       <w:tr>
         <w:trPr/>
         <w:tc>
           <w:tcPr>
-            <w:tcW w:w="8287" w:type="dxa"/>
+            <w:tcW w:w="8286" w:type="dxa"/>
             <w:tcBorders/>
             <w:shd w:color="auto" w:fill="D9D9D9" w:val="clear"/>
           </w:tcPr>
@@ -785,7 +785,7 @@
         </w:trPr>
         <w:tc>
           <w:tcPr>
-            <w:tcW w:w="8287" w:type="dxa"/>
+            <w:tcW w:w="8286" w:type="dxa"/>
             <w:tcBorders/>
             <w:shd w:fill="auto" w:val="clear"/>
           </w:tcPr>
@@ -1233,7 +1233,7 @@
         </w:trPr>
         <w:tc>
           <w:tcPr>
-            <w:tcW w:w="8287" w:type="dxa"/>
+            <w:tcW w:w="8286" w:type="dxa"/>
             <w:tcBorders/>
             <w:shd w:fill="auto" w:val="clear"/>
           </w:tcPr>
@@ -1476,7 +1476,7 @@
         </w:trPr>
         <w:tc>
           <w:tcPr>
-            <w:tcW w:w="8287" w:type="dxa"/>
+            <w:tcW w:w="8286" w:type="dxa"/>
             <w:tcBorders/>
             <w:shd w:fill="auto" w:val="clear"/>
           </w:tcPr>
@@ -2314,7 +2314,7 @@
     <w:tbl>
       <w:tblPr>
         <w:tblStyle w:val="TableGrid"/>
-        <w:tblW w:w="8647" w:type="dxa"/>
+        <w:tblW w:w="10348" w:type="dxa"/>
         <w:jc w:val="left"/>
         <w:tblInd w:w="85" w:type="dxa"/>
         <w:tblCellMar>
@@ -2327,13 +2327,12 @@
       </w:tblPr>
       <w:tblGrid>
         <w:gridCol w:w="1700"/>
-        <w:gridCol w:w="1274"/>
+        <w:gridCol w:w="1273"/>
         <w:gridCol w:w="425"/>
-        <w:gridCol w:w="2125"/>
+        <w:gridCol w:w="2124"/>
         <w:gridCol w:w="1275"/>
-        <w:gridCol w:w="849"/>
-        <w:gridCol w:w="6"/>
-        <w:gridCol w:w="992"/>
+        <w:gridCol w:w="1758"/>
+        <w:gridCol w:w="1793"/>
       </w:tblGrid>
       <w:tr>
         <w:trPr/>
@@ -2365,7 +2364,7 @@
         </w:tc>
         <w:tc>
           <w:tcPr>
-            <w:tcW w:w="1274" w:type="dxa"/>
+            <w:tcW w:w="1273" w:type="dxa"/>
             <w:tcBorders/>
             <w:shd w:color="auto" w:fill="D9D9D9" w:val="clear"/>
           </w:tcPr>
@@ -2419,7 +2418,7 @@
         </w:tc>
         <w:tc>
           <w:tcPr>
-            <w:tcW w:w="2125" w:type="dxa"/>
+            <w:tcW w:w="2124" w:type="dxa"/>
             <w:tcBorders/>
             <w:shd w:color="auto" w:fill="D9D9D9" w:val="clear"/>
           </w:tcPr>
@@ -2471,7 +2470,7 @@
         </w:tc>
         <w:tc>
           <w:tcPr>
-            <w:tcW w:w="849" w:type="dxa"/>
+            <w:tcW w:w="1758" w:type="dxa"/>
             <w:tcBorders>
               <w:top w:val="nil"/>
               <w:left w:val="nil"/>
@@ -2493,8 +2492,7 @@
         </w:tc>
         <w:tc>
           <w:tcPr>
-            <w:tcW w:w="998" w:type="dxa"/>
-            <w:gridSpan w:val="2"/>
+            <w:tcW w:w="1793" w:type="dxa"/>
             <w:tcBorders>
               <w:top w:val="nil"/>
               <w:left w:val="nil"/>
@@ -2584,7 +2582,7 @@
         </w:tc>
         <w:tc>
           <w:tcPr>
-            <w:tcW w:w="1274" w:type="dxa"/>
+            <w:tcW w:w="1273" w:type="dxa"/>
             <w:tcBorders/>
             <w:shd w:fill="auto" w:val="clear"/>
           </w:tcPr>
@@ -2653,7 +2651,7 @@
         </w:tc>
         <w:tc>
           <w:tcPr>
-            <w:tcW w:w="2125" w:type="dxa"/>
+            <w:tcW w:w="2124" w:type="dxa"/>
             <w:tcBorders/>
             <w:shd w:fill="auto" w:val="clear"/>
           </w:tcPr>
@@ -2791,7 +2789,7 @@
         </w:tc>
         <w:tc>
           <w:tcPr>
-            <w:tcW w:w="849" w:type="dxa"/>
+            <w:tcW w:w="1758" w:type="dxa"/>
             <w:tcBorders>
               <w:top w:val="nil"/>
               <w:left w:val="nil"/>
@@ -2813,8 +2811,7 @@
         </w:tc>
         <w:tc>
           <w:tcPr>
-            <w:tcW w:w="998" w:type="dxa"/>
-            <w:gridSpan w:val="2"/>
+            <w:tcW w:w="1793" w:type="dxa"/>
             <w:tcBorders>
               <w:top w:val="nil"/>
               <w:left w:val="nil"/>
@@ -2839,8 +2836,8 @@
         <w:trPr/>
         <w:tc>
           <w:tcPr>
-            <w:tcW w:w="7654" w:type="dxa"/>
-            <w:gridSpan w:val="7"/>
+            <w:tcW w:w="8555" w:type="dxa"/>
+            <w:gridSpan w:val="6"/>
             <w:tcBorders/>
             <w:shd w:color="auto" w:fill="D9D9D9" w:val="clear"/>
           </w:tcPr>
@@ -2866,7 +2863,7 @@
         </w:tc>
         <w:tc>
           <w:tcPr>
-            <w:tcW w:w="992" w:type="dxa"/>
+            <w:tcW w:w="1793" w:type="dxa"/>
             <w:tcBorders/>
             <w:shd w:color="auto" w:fill="D9D9D9" w:val="clear"/>
           </w:tcPr>
@@ -2897,8 +2894,8 @@
         </w:trPr>
         <w:tc>
           <w:tcPr>
-            <w:tcW w:w="7654" w:type="dxa"/>
-            <w:gridSpan w:val="7"/>
+            <w:tcW w:w="8555" w:type="dxa"/>
+            <w:gridSpan w:val="6"/>
             <w:tcBorders/>
             <w:shd w:fill="auto" w:val="clear"/>
           </w:tcPr>
@@ -3156,7 +3153,7 @@
         </w:tc>
         <w:tc>
           <w:tcPr>
-            <w:tcW w:w="992" w:type="dxa"/>
+            <w:tcW w:w="1793" w:type="dxa"/>
             <w:tcBorders/>
             <w:shd w:fill="auto" w:val="clear"/>
           </w:tcPr>
@@ -3426,8 +3423,8 @@
         <w:tblLook w:val="0000" w:noVBand="0" w:noHBand="0" w:lastColumn="0" w:firstColumn="0" w:lastRow="0" w:firstRow="0"/>
       </w:tblPr>
       <w:tblGrid>
-        <w:gridCol w:w="5038"/>
-        <w:gridCol w:w="5221"/>
+        <w:gridCol w:w="5037"/>
+        <w:gridCol w:w="5222"/>
       </w:tblGrid>
       <w:tr>
         <w:trPr>
@@ -3435,7 +3432,7 @@
         </w:trPr>
         <w:tc>
           <w:tcPr>
-            <w:tcW w:w="5038" w:type="dxa"/>
+            <w:tcW w:w="5037" w:type="dxa"/>
             <w:tcBorders>
               <w:top w:val="single" w:sz="8" w:space="0" w:color="000000"/>
               <w:left w:val="single" w:sz="8" w:space="0" w:color="000000"/>
@@ -3465,7 +3462,7 @@
         </w:tc>
         <w:tc>
           <w:tcPr>
-            <w:tcW w:w="5221" w:type="dxa"/>
+            <w:tcW w:w="5222" w:type="dxa"/>
             <w:tcBorders>
               <w:top w:val="single" w:sz="8" w:space="0" w:color="000000"/>
               <w:left w:val="single" w:sz="8" w:space="0" w:color="000000"/>
@@ -3500,7 +3497,7 @@
         </w:trPr>
         <w:tc>
           <w:tcPr>
-            <w:tcW w:w="5038" w:type="dxa"/>
+            <w:tcW w:w="5037" w:type="dxa"/>
             <w:tcBorders>
               <w:top w:val="single" w:sz="8" w:space="0" w:color="000000"/>
               <w:left w:val="single" w:sz="8" w:space="0" w:color="000000"/>
@@ -3529,7 +3526,7 @@
         </w:tc>
         <w:tc>
           <w:tcPr>
-            <w:tcW w:w="5221" w:type="dxa"/>
+            <w:tcW w:w="5222" w:type="dxa"/>
             <w:tcBorders>
               <w:top w:val="single" w:sz="8" w:space="0" w:color="000000"/>
               <w:left w:val="single" w:sz="8" w:space="0" w:color="000000"/>
@@ -3580,7 +3577,7 @@
         </w:trPr>
         <w:tc>
           <w:tcPr>
-            <w:tcW w:w="5038" w:type="dxa"/>
+            <w:tcW w:w="5037" w:type="dxa"/>
             <w:tcBorders>
               <w:top w:val="single" w:sz="8" w:space="0" w:color="000000"/>
               <w:left w:val="single" w:sz="8" w:space="0" w:color="000000"/>
@@ -3639,7 +3636,7 @@
         </w:tc>
         <w:tc>
           <w:tcPr>
-            <w:tcW w:w="5221" w:type="dxa"/>
+            <w:tcW w:w="5222" w:type="dxa"/>
             <w:tcBorders>
               <w:top w:val="single" w:sz="8" w:space="0" w:color="000000"/>
               <w:left w:val="single" w:sz="8" w:space="0" w:color="000000"/>
@@ -3826,7 +3823,7 @@
         </w:trPr>
         <w:tc>
           <w:tcPr>
-            <w:tcW w:w="5038" w:type="dxa"/>
+            <w:tcW w:w="5037" w:type="dxa"/>
             <w:tcBorders>
               <w:top w:val="single" w:sz="8" w:space="0" w:color="000000"/>
               <w:left w:val="single" w:sz="8" w:space="0" w:color="000000"/>
@@ -3878,7 +3875,7 @@
         </w:tc>
         <w:tc>
           <w:tcPr>
-            <w:tcW w:w="5221" w:type="dxa"/>
+            <w:tcW w:w="5222" w:type="dxa"/>
             <w:tcBorders>
               <w:top w:val="single" w:sz="8" w:space="0" w:color="000000"/>
               <w:left w:val="single" w:sz="8" w:space="0" w:color="000000"/>
@@ -4436,7 +4433,7 @@
               <wp:positionV relativeFrom="paragraph">
                 <wp:posOffset>176530</wp:posOffset>
               </wp:positionV>
-              <wp:extent cx="5033645" cy="514350"/>
+              <wp:extent cx="5034280" cy="514985"/>
               <wp:effectExtent l="0" t="0" r="0" b="0"/>
               <wp:wrapSquare wrapText="bothSides"/>
               <wp:docPr id="3" name="Image1"/>
@@ -4447,7 +4444,7 @@
                     <wps:spPr>
                       <a:xfrm>
                         <a:off x="0" y="0"/>
-                        <a:ext cx="5033160" cy="513720"/>
+                        <a:ext cx="5033520" cy="514440"/>
                       </a:xfrm>
                       <a:prstGeom prst="rect">
                         <a:avLst/>
@@ -4473,6 +4470,7 @@
                           </w:pPr>
                           <w:r>
                             <w:rPr>
+                              <w:color w:val="000000"/>
                               <w:sz w:val="19"/>
                               <w:szCs w:val="19"/>
                             </w:rPr>
@@ -4482,6 +4480,7 @@
                             <w:r>
                               <w:rPr>
                                 <w:rStyle w:val="InternetLink"/>
+                                <w:color w:val="000000"/>
                                 <w:sz w:val="19"/>
                                 <w:szCs w:val="19"/>
                               </w:rPr>
@@ -4490,6 +4489,7 @@
                           </w:hyperlink>
                           <w:r>
                             <w:rPr>
+                              <w:color w:val="000000"/>
                               <w:sz w:val="19"/>
                               <w:szCs w:val="19"/>
                             </w:rPr>
@@ -4499,6 +4499,7 @@
                             <w:r>
                               <w:rPr>
                                 <w:rStyle w:val="InternetLink"/>
+                                <w:color w:val="000000"/>
                                 <w:sz w:val="19"/>
                                 <w:szCs w:val="19"/>
                               </w:rPr>
@@ -4507,6 +4508,7 @@
                           </w:hyperlink>
                           <w:r>
                             <w:rPr>
+                              <w:color w:val="000000"/>
                               <w:sz w:val="19"/>
                               <w:szCs w:val="19"/>
                             </w:rPr>
@@ -4524,7 +4526,9 @@
                             </w:rPr>
                           </w:pPr>
                           <w:r>
-                            <w:rPr/>
+                            <w:rPr>
+                              <w:color w:val="000000"/>
+                            </w:rPr>
                             <w:drawing>
                               <wp:inline distT="0" distB="0" distL="0" distR="0">
                                 <wp:extent cx="200025" cy="200025"/>
@@ -4565,13 +4569,16 @@
                           </w:r>
                           <w:r>
                             <w:rPr>
+                              <w:color w:val="000000"/>
                               <w:sz w:val="19"/>
                               <w:szCs w:val="19"/>
                             </w:rPr>
                             <w:t xml:space="preserve">   </w:t>
                           </w:r>
                           <w:r>
-                            <w:rPr/>
+                            <w:rPr>
+                              <w:color w:val="000000"/>
+                            </w:rPr>
                             <w:drawing>
                               <wp:inline distT="0" distB="0" distL="0" distR="0">
                                 <wp:extent cx="200025" cy="200025"/>
@@ -4612,13 +4619,16 @@
                           </w:r>
                           <w:r>
                             <w:rPr>
+                              <w:color w:val="000000"/>
                               <w:sz w:val="19"/>
                               <w:szCs w:val="19"/>
                             </w:rPr>
                             <w:t xml:space="preserve">   </w:t>
                           </w:r>
                           <w:r>
-                            <w:rPr/>
+                            <w:rPr>
+                              <w:color w:val="000000"/>
+                            </w:rPr>
                             <w:drawing>
                               <wp:inline distT="0" distB="0" distL="0" distR="0">
                                 <wp:extent cx="200025" cy="200025"/>
@@ -4659,13 +4669,16 @@
                           </w:r>
                           <w:r>
                             <w:rPr>
+                              <w:color w:val="000000"/>
                               <w:sz w:val="19"/>
                               <w:szCs w:val="19"/>
                             </w:rPr>
                             <w:t xml:space="preserve">   </w:t>
                           </w:r>
                           <w:r>
-                            <w:rPr/>
+                            <w:rPr>
+                              <w:color w:val="000000"/>
+                            </w:rPr>
                             <w:drawing>
                               <wp:inline distT="0" distB="0" distL="0" distR="0">
                                 <wp:extent cx="200025" cy="200025"/>
@@ -4706,13 +4719,16 @@
                           </w:r>
                           <w:r>
                             <w:rPr>
+                              <w:color w:val="000000"/>
                               <w:sz w:val="19"/>
                               <w:szCs w:val="19"/>
                             </w:rPr>
                             <w:t xml:space="preserve">   </w:t>
                           </w:r>
                           <w:r>
-                            <w:rPr/>
+                            <w:rPr>
+                              <w:color w:val="000000"/>
+                            </w:rPr>
                             <w:drawing>
                               <wp:inline distT="0" distB="0" distL="0" distR="0">
                                 <wp:extent cx="200025" cy="200025"/>
@@ -4753,13 +4769,16 @@
                           </w:r>
                           <w:r>
                             <w:rPr>
+                              <w:color w:val="000000"/>
                               <w:sz w:val="19"/>
                               <w:szCs w:val="19"/>
                             </w:rPr>
                             <w:t xml:space="preserve">   </w:t>
                           </w:r>
                           <w:r>
-                            <w:rPr/>
+                            <w:rPr>
+                              <w:color w:val="000000"/>
+                            </w:rPr>
                             <w:drawing>
                               <wp:inline distT="0" distB="0" distL="0" distR="0">
                                 <wp:extent cx="200025" cy="200025"/>
@@ -4800,13 +4819,16 @@
                           </w:r>
                           <w:r>
                             <w:rPr>
+                              <w:color w:val="000000"/>
                               <w:sz w:val="19"/>
                               <w:szCs w:val="19"/>
                             </w:rPr>
                             <w:t xml:space="preserve">   </w:t>
                           </w:r>
                           <w:r>
-                            <w:rPr/>
+                            <w:rPr>
+                              <w:color w:val="000000"/>
+                            </w:rPr>
                             <w:drawing>
                               <wp:inline distT="0" distB="0" distL="0" distR="0">
                                 <wp:extent cx="200025" cy="200025"/>
@@ -4847,13 +4869,16 @@
                           </w:r>
                           <w:r>
                             <w:rPr>
+                              <w:color w:val="000000"/>
                               <w:sz w:val="19"/>
                               <w:szCs w:val="19"/>
                             </w:rPr>
                             <w:t xml:space="preserve">   </w:t>
                           </w:r>
                           <w:r>
-                            <w:rPr/>
+                            <w:rPr>
+                              <w:color w:val="000000"/>
+                            </w:rPr>
                             <w:drawing>
                               <wp:inline distT="0" distB="0" distL="0" distR="0">
                                 <wp:extent cx="200025" cy="200025"/>
@@ -4894,13 +4919,16 @@
                           </w:r>
                           <w:r>
                             <w:rPr>
+                              <w:color w:val="000000"/>
                               <w:sz w:val="19"/>
                               <w:szCs w:val="19"/>
                             </w:rPr>
                             <w:t xml:space="preserve">   </w:t>
                           </w:r>
                           <w:r>
-                            <w:rPr/>
+                            <w:rPr>
+                              <w:color w:val="000000"/>
+                            </w:rPr>
                             <w:drawing>
                               <wp:inline distT="0" distB="0" distL="0" distR="0">
                                 <wp:extent cx="200025" cy="200025"/>
@@ -4941,13 +4969,16 @@
                           </w:r>
                           <w:r>
                             <w:rPr>
+                              <w:color w:val="000000"/>
                               <w:sz w:val="19"/>
                               <w:szCs w:val="19"/>
                             </w:rPr>
                             <w:t xml:space="preserve">   </w:t>
                           </w:r>
                           <w:r>
-                            <w:rPr/>
+                            <w:rPr>
+                              <w:color w:val="000000"/>
+                            </w:rPr>
                             <w:drawing>
                               <wp:inline distT="0" distB="0" distL="0" distR="0">
                                 <wp:extent cx="200025" cy="200025"/>
@@ -5000,7 +5031,7 @@
         </mc:Choice>
         <mc:Fallback>
           <w:pict>
-            <v:rect id="shape_0" ID="Image1" stroked="f" style="position:absolute;margin-left:124.2pt;margin-top:13.9pt;width:396.25pt;height:40.4pt">
+            <v:rect id="shape_0" ID="Image1" stroked="f" style="position:absolute;margin-left:124.2pt;margin-top:13.9pt;width:396.3pt;height:40.45pt">
               <w10:wrap type="square"/>
               <v:fill o:detectmouseclick="t" on="false"/>
               <v:stroke color="#3465a4" joinstyle="round" endcap="flat"/>
@@ -5014,6 +5045,7 @@
                     </w:pPr>
                     <w:r>
                       <w:rPr>
+                        <w:color w:val="000000"/>
                         <w:sz w:val="19"/>
                         <w:szCs w:val="19"/>
                       </w:rPr>
@@ -5023,6 +5055,7 @@
                       <w:r>
                         <w:rPr>
                           <w:rStyle w:val="InternetLink"/>
+                          <w:color w:val="000000"/>
                           <w:sz w:val="19"/>
                           <w:szCs w:val="19"/>
                         </w:rPr>
@@ -5031,6 +5064,7 @@
                     </w:hyperlink>
                     <w:r>
                       <w:rPr>
+                        <w:color w:val="000000"/>
                         <w:sz w:val="19"/>
                         <w:szCs w:val="19"/>
                       </w:rPr>
@@ -5040,6 +5074,7 @@
                       <w:r>
                         <w:rPr>
                           <w:rStyle w:val="InternetLink"/>
+                          <w:color w:val="000000"/>
                           <w:sz w:val="19"/>
                           <w:szCs w:val="19"/>
                         </w:rPr>
@@ -5048,6 +5083,7 @@
                     </w:hyperlink>
                     <w:r>
                       <w:rPr>
+                        <w:color w:val="000000"/>
                         <w:sz w:val="19"/>
                         <w:szCs w:val="19"/>
                       </w:rPr>
@@ -5065,7 +5101,9 @@
                       </w:rPr>
                     </w:pPr>
                     <w:r>
-                      <w:rPr/>
+                      <w:rPr>
+                        <w:color w:val="000000"/>
+                      </w:rPr>
                       <w:drawing>
                         <wp:inline distT="0" distB="0" distL="0" distR="0">
                           <wp:extent cx="200025" cy="200025"/>
@@ -5106,13 +5144,16 @@
                     </w:r>
                     <w:r>
                       <w:rPr>
+                        <w:color w:val="000000"/>
                         <w:sz w:val="19"/>
                         <w:szCs w:val="19"/>
                       </w:rPr>
                       <w:t xml:space="preserve">   </w:t>
                     </w:r>
                     <w:r>
-                      <w:rPr/>
+                      <w:rPr>
+                        <w:color w:val="000000"/>
+                      </w:rPr>
                       <w:drawing>
                         <wp:inline distT="0" distB="0" distL="0" distR="0">
                           <wp:extent cx="200025" cy="200025"/>
@@ -5153,13 +5194,16 @@
                     </w:r>
                     <w:r>
                       <w:rPr>
+                        <w:color w:val="000000"/>
                         <w:sz w:val="19"/>
                         <w:szCs w:val="19"/>
                       </w:rPr>
                       <w:t xml:space="preserve">   </w:t>
                     </w:r>
                     <w:r>
-                      <w:rPr/>
+                      <w:rPr>
+                        <w:color w:val="000000"/>
+                      </w:rPr>
                       <w:drawing>
                         <wp:inline distT="0" distB="0" distL="0" distR="0">
                           <wp:extent cx="200025" cy="200025"/>
@@ -5200,13 +5244,16 @@
                     </w:r>
                     <w:r>
                       <w:rPr>
+                        <w:color w:val="000000"/>
                         <w:sz w:val="19"/>
                         <w:szCs w:val="19"/>
                       </w:rPr>
                       <w:t xml:space="preserve">   </w:t>
                     </w:r>
                     <w:r>
-                      <w:rPr/>
+                      <w:rPr>
+                        <w:color w:val="000000"/>
+                      </w:rPr>
                       <w:drawing>
                         <wp:inline distT="0" distB="0" distL="0" distR="0">
                           <wp:extent cx="200025" cy="200025"/>
@@ -5247,13 +5294,16 @@
                     </w:r>
                     <w:r>
                       <w:rPr>
+                        <w:color w:val="000000"/>
                         <w:sz w:val="19"/>
                         <w:szCs w:val="19"/>
                       </w:rPr>
                       <w:t xml:space="preserve">   </w:t>
                     </w:r>
                     <w:r>
-                      <w:rPr/>
+                      <w:rPr>
+                        <w:color w:val="000000"/>
+                      </w:rPr>
                       <w:drawing>
                         <wp:inline distT="0" distB="0" distL="0" distR="0">
                           <wp:extent cx="200025" cy="200025"/>
@@ -5294,13 +5344,16 @@
                     </w:r>
                     <w:r>
                       <w:rPr>
+                        <w:color w:val="000000"/>
                         <w:sz w:val="19"/>
                         <w:szCs w:val="19"/>
                       </w:rPr>
                       <w:t xml:space="preserve">   </w:t>
                     </w:r>
                     <w:r>
-                      <w:rPr/>
+                      <w:rPr>
+                        <w:color w:val="000000"/>
+                      </w:rPr>
                       <w:drawing>
                         <wp:inline distT="0" distB="0" distL="0" distR="0">
                           <wp:extent cx="200025" cy="200025"/>
@@ -5341,13 +5394,16 @@
                     </w:r>
                     <w:r>
                       <w:rPr>
+                        <w:color w:val="000000"/>
                         <w:sz w:val="19"/>
                         <w:szCs w:val="19"/>
                       </w:rPr>
                       <w:t xml:space="preserve">   </w:t>
                     </w:r>
                     <w:r>
-                      <w:rPr/>
+                      <w:rPr>
+                        <w:color w:val="000000"/>
+                      </w:rPr>
                       <w:drawing>
                         <wp:inline distT="0" distB="0" distL="0" distR="0">
                           <wp:extent cx="200025" cy="200025"/>
@@ -5388,13 +5444,16 @@
                     </w:r>
                     <w:r>
                       <w:rPr>
+                        <w:color w:val="000000"/>
                         <w:sz w:val="19"/>
                         <w:szCs w:val="19"/>
                       </w:rPr>
                       <w:t xml:space="preserve">   </w:t>
                     </w:r>
                     <w:r>
-                      <w:rPr/>
+                      <w:rPr>
+                        <w:color w:val="000000"/>
+                      </w:rPr>
                       <w:drawing>
                         <wp:inline distT="0" distB="0" distL="0" distR="0">
                           <wp:extent cx="200025" cy="200025"/>
@@ -5435,13 +5494,16 @@
                     </w:r>
                     <w:r>
                       <w:rPr>
+                        <w:color w:val="000000"/>
                         <w:sz w:val="19"/>
                         <w:szCs w:val="19"/>
                       </w:rPr>
                       <w:t xml:space="preserve">   </w:t>
                     </w:r>
                     <w:r>
-                      <w:rPr/>
+                      <w:rPr>
+                        <w:color w:val="000000"/>
+                      </w:rPr>
                       <w:drawing>
                         <wp:inline distT="0" distB="0" distL="0" distR="0">
                           <wp:extent cx="200025" cy="200025"/>
@@ -5482,13 +5544,16 @@
                     </w:r>
                     <w:r>
                       <w:rPr>
+                        <w:color w:val="000000"/>
                         <w:sz w:val="19"/>
                         <w:szCs w:val="19"/>
                       </w:rPr>
                       <w:t xml:space="preserve">   </w:t>
                     </w:r>
                     <w:r>
-                      <w:rPr/>
+                      <w:rPr>
+                        <w:color w:val="000000"/>
+                      </w:rPr>
                       <w:drawing>
                         <wp:inline distT="0" distB="0" distL="0" distR="0">
                           <wp:extent cx="200025" cy="200025"/>
@@ -5545,7 +5610,7 @@
               <wp:positionV relativeFrom="paragraph">
                 <wp:posOffset>424815</wp:posOffset>
               </wp:positionV>
-              <wp:extent cx="570865" cy="200660"/>
+              <wp:extent cx="571500" cy="201295"/>
               <wp:effectExtent l="0" t="0" r="0" b="0"/>
               <wp:wrapNone/>
               <wp:docPr id="25" name="Image2"/>
@@ -5556,7 +5621,7 @@
                     <wps:spPr>
                       <a:xfrm>
                         <a:off x="0" y="0"/>
-                        <a:ext cx="570240" cy="200160"/>
+                        <a:ext cx="570960" cy="200520"/>
                       </a:xfrm>
                       <a:prstGeom prst="rect">
                         <a:avLst/>
@@ -5578,10 +5643,13 @@
                           <w:pPr>
                             <w:pStyle w:val="FrameContents"/>
                             <w:spacing w:lineRule="auto" w:line="240" w:before="0" w:after="0"/>
-                            <w:rPr/>
+                            <w:rPr>
+                              <w:color w:val="000000"/>
+                            </w:rPr>
                           </w:pPr>
                           <w:r>
                             <w:rPr>
+                              <w:color w:val="000000"/>
                               <w:sz w:val="19"/>
                               <w:szCs w:val="19"/>
                             </w:rPr>
@@ -5601,7 +5669,7 @@
         </mc:Choice>
         <mc:Fallback>
           <w:pict>
-            <v:rect id="shape_0" ID="Image2" stroked="f" style="position:absolute;margin-left:124pt;margin-top:33.45pt;width:44.85pt;height:15.7pt">
+            <v:rect id="shape_0" ID="Image2" stroked="f" style="position:absolute;margin-left:124pt;margin-top:33.45pt;width:44.9pt;height:15.75pt">
               <w10:wrap type="square"/>
               <v:fill o:detectmouseclick="t" on="false"/>
               <v:stroke color="#3465a4" joinstyle="round" endcap="flat"/>
@@ -5611,10 +5679,13 @@
                     <w:pPr>
                       <w:pStyle w:val="FrameContents"/>
                       <w:spacing w:lineRule="auto" w:line="240" w:before="0" w:after="0"/>
-                      <w:rPr/>
+                      <w:rPr>
+                        <w:color w:val="000000"/>
+                      </w:rPr>
                     </w:pPr>
                     <w:r>
                       <w:rPr>
+                        <w:color w:val="000000"/>
                         <w:sz w:val="19"/>
                         <w:szCs w:val="19"/>
                       </w:rPr>
@@ -5638,7 +5709,7 @@
               <wp:positionV relativeFrom="paragraph">
                 <wp:posOffset>174625</wp:posOffset>
               </wp:positionV>
-              <wp:extent cx="1564005" cy="514350"/>
+              <wp:extent cx="1564640" cy="514985"/>
               <wp:effectExtent l="0" t="0" r="0" b="0"/>
               <wp:wrapSquare wrapText="bothSides"/>
               <wp:docPr id="27" name="Image3"/>
@@ -5649,7 +5720,7 @@
                     <wps:spPr>
                       <a:xfrm>
                         <a:off x="0" y="0"/>
-                        <a:ext cx="1563480" cy="513720"/>
+                        <a:ext cx="1563840" cy="514440"/>
                       </a:xfrm>
                       <a:prstGeom prst="rect">
                         <a:avLst/>
@@ -5671,10 +5742,14 @@
                           <w:pPr>
                             <w:pStyle w:val="FrameContents"/>
                             <w:spacing w:lineRule="auto" w:line="240" w:before="0" w:after="0"/>
-                            <w:rPr/>
+                            <w:rPr>
+                              <w:color w:val="000000"/>
+                            </w:rPr>
                           </w:pPr>
                           <w:r>
-                            <w:rPr/>
+                            <w:rPr>
+                              <w:color w:val="000000"/>
+                            </w:rPr>
                             <w:drawing>
                               <wp:inline distT="0" distB="0" distL="0" distR="0">
                                 <wp:extent cx="1360805" cy="439420"/>
@@ -5727,7 +5802,7 @@
         </mc:Choice>
         <mc:Fallback>
           <w:pict>
-            <v:rect id="shape_0" ID="Image3" stroked="f" style="position:absolute;margin-left:1pt;margin-top:13.75pt;width:123.05pt;height:40.4pt">
+            <v:rect id="shape_0" ID="Image3" stroked="f" style="position:absolute;margin-left:1pt;margin-top:13.75pt;width:123.1pt;height:40.45pt">
               <w10:wrap type="none"/>
               <v:fill o:detectmouseclick="t" on="false"/>
               <v:stroke color="#3465a4" joinstyle="round" endcap="flat"/>
@@ -5737,10 +5812,14 @@
                     <w:pPr>
                       <w:pStyle w:val="FrameContents"/>
                       <w:spacing w:lineRule="auto" w:line="240" w:before="0" w:after="0"/>
-                      <w:rPr/>
+                      <w:rPr>
+                        <w:color w:val="000000"/>
+                      </w:rPr>
                     </w:pPr>
                     <w:r>
-                      <w:rPr/>
+                      <w:rPr>
+                        <w:color w:val="000000"/>
+                      </w:rPr>
                       <w:drawing>
                         <wp:inline distT="0" distB="0" distL="0" distR="0">
                           <wp:extent cx="1360805" cy="439420"/>
@@ -5792,12 +5871,12 @@
             <wp:anchor behindDoc="1" distT="0" distB="0" distL="0" distR="0" simplePos="0" locked="0" layoutInCell="1" allowOverlap="1" relativeHeight="19">
               <wp:simplePos x="0" y="0"/>
               <wp:positionH relativeFrom="column">
-                <wp:posOffset>-3175</wp:posOffset>
+                <wp:posOffset>-2540</wp:posOffset>
               </wp:positionH>
               <wp:positionV relativeFrom="paragraph">
                 <wp:posOffset>142240</wp:posOffset>
               </wp:positionV>
-              <wp:extent cx="4642485" cy="1270"/>
+              <wp:extent cx="4643120" cy="1270"/>
               <wp:effectExtent l="0" t="0" r="0" b="0"/>
               <wp:wrapNone/>
               <wp:docPr id="31" name="Straight Connector 1"/>
@@ -5808,7 +5887,7 @@
                     <wps:spPr>
                       <a:xfrm>
                         <a:off x="0" y="0"/>
-                        <a:ext cx="4641840" cy="0"/>
+                        <a:ext cx="4642560" cy="0"/>
                       </a:xfrm>
                       <a:prstGeom prst="line">
                         <a:avLst/>
@@ -5835,7 +5914,7 @@
         </mc:Choice>
         <mc:Fallback>
           <w:pict>
-            <v:line id="shape_0" from="-0.25pt,11.2pt" to="365.2pt,11.2pt" ID="Straight Connector 1" stroked="t" style="position:absolute">
+            <v:line id="shape_0" from="-0.2pt,11.2pt" to="365.3pt,11.2pt" ID="Straight Connector 1" stroked="t" style="position:absolute">
               <v:stroke color="#f37123" weight="12600" joinstyle="round" endcap="flat"/>
               <v:fill o:detectmouseclick="t" on="false"/>
             </v:line>
@@ -5853,7 +5932,7 @@
               <wp:positionV relativeFrom="paragraph">
                 <wp:posOffset>426085</wp:posOffset>
               </wp:positionV>
-              <wp:extent cx="901065" cy="203200"/>
+              <wp:extent cx="901700" cy="203835"/>
               <wp:effectExtent l="0" t="0" r="0" b="0"/>
               <wp:wrapNone/>
               <wp:docPr id="32" name="Image4"/>
@@ -5864,7 +5943,7 @@
                     <wps:spPr>
                       <a:xfrm>
                         <a:off x="0" y="0"/>
-                        <a:ext cx="900360" cy="202680"/>
+                        <a:ext cx="901080" cy="203040"/>
                       </a:xfrm>
                       <a:prstGeom prst="rect">
                         <a:avLst/>
@@ -5887,10 +5966,13 @@
                             <w:pStyle w:val="FrameContents"/>
                             <w:spacing w:lineRule="auto" w:line="240" w:before="0" w:after="0"/>
                             <w:jc w:val="right"/>
-                            <w:rPr/>
+                            <w:rPr>
+                              <w:color w:val="000000"/>
+                            </w:rPr>
                           </w:pPr>
                           <w:r>
                             <w:rPr>
+                              <w:color w:val="000000"/>
                               <w:sz w:val="18"/>
                               <w:szCs w:val="18"/>
                             </w:rPr>
@@ -5898,6 +5980,7 @@
                           </w:r>
                           <w:r>
                             <w:rPr>
+                              <w:color w:val="000000"/>
                               <w:sz w:val="18"/>
                               <w:szCs w:val="18"/>
                             </w:rPr>
@@ -5933,6 +6016,7 @@
                           </w:r>
                           <w:r>
                             <w:rPr>
+                              <w:color w:val="000000"/>
                               <w:sz w:val="18"/>
                               <w:szCs w:val="18"/>
                             </w:rPr>
@@ -5940,6 +6024,7 @@
                           </w:r>
                           <w:r>
                             <w:rPr>
+                              <w:color w:val="000000"/>
                               <w:sz w:val="18"/>
                               <w:szCs w:val="18"/>
                             </w:rPr>
@@ -5987,7 +6072,7 @@
         </mc:Choice>
         <mc:Fallback>
           <w:pict>
-            <v:rect id="shape_0" ID="Image4" stroked="f" style="position:absolute;margin-left:446.5pt;margin-top:33.55pt;width:70.85pt;height:15.9pt">
+            <v:rect id="shape_0" ID="Image4" stroked="f" style="position:absolute;margin-left:446.5pt;margin-top:33.55pt;width:70.9pt;height:15.95pt">
               <w10:wrap type="square"/>
               <v:fill o:detectmouseclick="t" on="false"/>
               <v:stroke color="#3465a4" joinstyle="round" endcap="flat"/>
@@ -5998,10 +6083,13 @@
                       <w:pStyle w:val="FrameContents"/>
                       <w:spacing w:lineRule="auto" w:line="240" w:before="0" w:after="0"/>
                       <w:jc w:val="right"/>
-                      <w:rPr/>
+                      <w:rPr>
+                        <w:color w:val="000000"/>
+                      </w:rPr>
                     </w:pPr>
                     <w:r>
                       <w:rPr>
+                        <w:color w:val="000000"/>
                         <w:sz w:val="18"/>
                         <w:szCs w:val="18"/>
                       </w:rPr>
@@ -6009,6 +6097,7 @@
                     </w:r>
                     <w:r>
                       <w:rPr>
+                        <w:color w:val="000000"/>
                         <w:sz w:val="18"/>
                         <w:szCs w:val="18"/>
                       </w:rPr>
@@ -6044,6 +6133,7 @@
                     </w:r>
                     <w:r>
                       <w:rPr>
+                        <w:color w:val="000000"/>
                         <w:sz w:val="18"/>
                         <w:szCs w:val="18"/>
                       </w:rPr>
@@ -6051,6 +6141,7 @@
                     </w:r>
                     <w:r>
                       <w:rPr>
+                        <w:color w:val="000000"/>
                         <w:sz w:val="18"/>
                         <w:szCs w:val="18"/>
                       </w:rPr>
@@ -8214,6 +8305,201 @@
       <w:szCs w:val="19"/>
     </w:rPr>
   </w:style>
+  <w:style w:type="character" w:styleId="ListLabel124">
+    <w:name w:val="ListLabel 124"/>
+    <w:qFormat/>
+    <w:rPr>
+      <w:rFonts w:cs="Symbol"/>
+    </w:rPr>
+  </w:style>
+  <w:style w:type="character" w:styleId="ListLabel125">
+    <w:name w:val="ListLabel 125"/>
+    <w:qFormat/>
+    <w:rPr>
+      <w:rFonts w:cs="Courier New"/>
+    </w:rPr>
+  </w:style>
+  <w:style w:type="character" w:styleId="ListLabel126">
+    <w:name w:val="ListLabel 126"/>
+    <w:qFormat/>
+    <w:rPr>
+      <w:rFonts w:cs="Wingdings"/>
+    </w:rPr>
+  </w:style>
+  <w:style w:type="character" w:styleId="ListLabel127">
+    <w:name w:val="ListLabel 127"/>
+    <w:qFormat/>
+    <w:rPr>
+      <w:rFonts w:cs="Symbol"/>
+    </w:rPr>
+  </w:style>
+  <w:style w:type="character" w:styleId="ListLabel128">
+    <w:name w:val="ListLabel 128"/>
+    <w:qFormat/>
+    <w:rPr>
+      <w:rFonts w:cs="Courier New"/>
+    </w:rPr>
+  </w:style>
+  <w:style w:type="character" w:styleId="ListLabel129">
+    <w:name w:val="ListLabel 129"/>
+    <w:qFormat/>
+    <w:rPr>
+      <w:rFonts w:cs="Wingdings"/>
+    </w:rPr>
+  </w:style>
+  <w:style w:type="character" w:styleId="ListLabel130">
+    <w:name w:val="ListLabel 130"/>
+    <w:qFormat/>
+    <w:rPr>
+      <w:rFonts w:cs="Symbol"/>
+    </w:rPr>
+  </w:style>
+  <w:style w:type="character" w:styleId="ListLabel131">
+    <w:name w:val="ListLabel 131"/>
+    <w:qFormat/>
+    <w:rPr>
+      <w:rFonts w:cs="Courier New"/>
+    </w:rPr>
+  </w:style>
+  <w:style w:type="character" w:styleId="ListLabel132">
+    <w:name w:val="ListLabel 132"/>
+    <w:qFormat/>
+    <w:rPr>
+      <w:rFonts w:cs="Wingdings"/>
+    </w:rPr>
+  </w:style>
+  <w:style w:type="character" w:styleId="ListLabel133">
+    <w:name w:val="ListLabel 133"/>
+    <w:qFormat/>
+    <w:rPr>
+      <w:rFonts w:cs="Symbol"/>
+    </w:rPr>
+  </w:style>
+  <w:style w:type="character" w:styleId="ListLabel134">
+    <w:name w:val="ListLabel 134"/>
+    <w:qFormat/>
+    <w:rPr>
+      <w:rFonts w:cs="Courier New"/>
+    </w:rPr>
+  </w:style>
+  <w:style w:type="character" w:styleId="ListLabel135">
+    <w:name w:val="ListLabel 135"/>
+    <w:qFormat/>
+    <w:rPr>
+      <w:rFonts w:cs="Wingdings"/>
+    </w:rPr>
+  </w:style>
+  <w:style w:type="character" w:styleId="ListLabel136">
+    <w:name w:val="ListLabel 136"/>
+    <w:qFormat/>
+    <w:rPr>
+      <w:rFonts w:cs="Symbol"/>
+    </w:rPr>
+  </w:style>
+  <w:style w:type="character" w:styleId="ListLabel137">
+    <w:name w:val="ListLabel 137"/>
+    <w:qFormat/>
+    <w:rPr>
+      <w:rFonts w:cs="Courier New"/>
+    </w:rPr>
+  </w:style>
+  <w:style w:type="character" w:styleId="ListLabel138">
+    <w:name w:val="ListLabel 138"/>
+    <w:qFormat/>
+    <w:rPr>
+      <w:rFonts w:cs="Wingdings"/>
+    </w:rPr>
+  </w:style>
+  <w:style w:type="character" w:styleId="ListLabel139">
+    <w:name w:val="ListLabel 139"/>
+    <w:qFormat/>
+    <w:rPr>
+      <w:rFonts w:cs="Symbol"/>
+    </w:rPr>
+  </w:style>
+  <w:style w:type="character" w:styleId="ListLabel140">
+    <w:name w:val="ListLabel 140"/>
+    <w:qFormat/>
+    <w:rPr>
+      <w:rFonts w:cs="Courier New"/>
+    </w:rPr>
+  </w:style>
+  <w:style w:type="character" w:styleId="ListLabel141">
+    <w:name w:val="ListLabel 141"/>
+    <w:qFormat/>
+    <w:rPr>
+      <w:rFonts w:cs="Wingdings"/>
+    </w:rPr>
+  </w:style>
+  <w:style w:type="character" w:styleId="ListLabel142">
+    <w:name w:val="ListLabel 142"/>
+    <w:qFormat/>
+    <w:rPr>
+      <w:rFonts w:cs="Courier New"/>
+    </w:rPr>
+  </w:style>
+  <w:style w:type="character" w:styleId="ListLabel143">
+    <w:name w:val="ListLabel 143"/>
+    <w:qFormat/>
+    <w:rPr>
+      <w:rFonts w:cs="Wingdings"/>
+    </w:rPr>
+  </w:style>
+  <w:style w:type="character" w:styleId="ListLabel144">
+    <w:name w:val="ListLabel 144"/>
+    <w:qFormat/>
+    <w:rPr>
+      <w:rFonts w:cs="Symbol"/>
+    </w:rPr>
+  </w:style>
+  <w:style w:type="character" w:styleId="ListLabel145">
+    <w:name w:val="ListLabel 145"/>
+    <w:qFormat/>
+    <w:rPr>
+      <w:rFonts w:cs="Courier New"/>
+    </w:rPr>
+  </w:style>
+  <w:style w:type="character" w:styleId="ListLabel146">
+    <w:name w:val="ListLabel 146"/>
+    <w:qFormat/>
+    <w:rPr>
+      <w:rFonts w:cs="Wingdings"/>
+    </w:rPr>
+  </w:style>
+  <w:style w:type="character" w:styleId="ListLabel147">
+    <w:name w:val="ListLabel 147"/>
+    <w:qFormat/>
+    <w:rPr>
+      <w:rFonts w:cs="Symbol"/>
+    </w:rPr>
+  </w:style>
+  <w:style w:type="character" w:styleId="ListLabel148">
+    <w:name w:val="ListLabel 148"/>
+    <w:qFormat/>
+    <w:rPr>
+      <w:rFonts w:cs="Courier New"/>
+    </w:rPr>
+  </w:style>
+  <w:style w:type="character" w:styleId="ListLabel149">
+    <w:name w:val="ListLabel 149"/>
+    <w:qFormat/>
+    <w:rPr>
+      <w:rFonts w:cs="Wingdings"/>
+    </w:rPr>
+  </w:style>
+  <w:style w:type="character" w:styleId="ListLabel150">
+    <w:name w:val="ListLabel 150"/>
+    <w:qFormat/>
+    <w:rPr/>
+  </w:style>
+  <w:style w:type="character" w:styleId="ListLabel151">
+    <w:name w:val="ListLabel 151"/>
+    <w:qFormat/>
+    <w:rPr>
+      <w:sz w:val="19"/>
+      <w:szCs w:val="19"/>
+    </w:rPr>
+  </w:style>
   <w:style w:type="paragraph" w:styleId="Heading">
     <w:name w:val="Heading"/>
     <w:basedOn w:val="Normal"/>
@@ -8395,6 +8681,28 @@
     <w:qFormat/>
     <w:pPr/>
     <w:rPr/>
+  </w:style>
+  <w:style w:type="paragraph" w:styleId="TableContents">
+    <w:name w:val="Table Contents"/>
+    <w:basedOn w:val="Normal"/>
+    <w:qFormat/>
+    <w:pPr>
+      <w:suppressLineNumbers/>
+    </w:pPr>
+    <w:rPr/>
+  </w:style>
+  <w:style w:type="paragraph" w:styleId="TableHeading">
+    <w:name w:val="Table Heading"/>
+    <w:basedOn w:val="TableContents"/>
+    <w:qFormat/>
+    <w:pPr>
+      <w:suppressLineNumbers/>
+      <w:jc w:val="center"/>
+    </w:pPr>
+    <w:rPr>
+      <w:b/>
+      <w:bCs/>
+    </w:rPr>
   </w:style>
   <w:style w:type="numbering" w:styleId="NoList" w:default="1">
     <w:name w:val="No List"/>

</xml_diff>